<commit_message>
Fixed minor typo in UG link
</commit_message>
<xml_diff>
--- a/imfug-003-bp-imsc-authoring.docx
+++ b/imfug-003-bp-imsc-authoring.docx
@@ -18,9 +18,6 @@
       <w:r>
         <w:t>Best Practice</w:t>
       </w:r>
-      <w:r>
-        <w:t>s</w:t>
-      </w:r>
     </w:p>
     <w:p>
       <w:pPr>
@@ -68,7 +65,7 @@
         <w:t xml:space="preserve">This </w:t>
       </w:r>
       <w:r>
-        <w:t>Draft Best Practice</w:t>
+        <w:t>Best Practice</w:t>
       </w:r>
       <w:r>
         <w:t xml:space="preserve"> is </w:t>
@@ -92,7 +89,10 @@
         <w:t xml:space="preserve"> </w:t>
       </w:r>
       <w:r>
-        <w:t>As a draft, it may be updated, replaced or obsoleted by other documents at any time. This document should not be cited as anything other than work in progress. Readers are encouraged to consult the following for a list of current issues, to which they are invited to contribute.</w:t>
+        <w:t>I</w:t>
+      </w:r>
+      <w:r>
+        <w:t>t may be updated, replaced or obsoleted by other documents at any time. Readers are encouraged to consult the following for a list of current issues, to which they are invited to contribute.</w:t>
       </w:r>
     </w:p>
     <w:p>
@@ -132,7 +132,10 @@
         <w:t xml:space="preserve">This work </w:t>
       </w:r>
       <w:r>
-        <w:t>is © 2018</w:t>
+        <w:t>is ©20</w:t>
+      </w:r>
+      <w:r>
+        <w:t>20</w:t>
       </w:r>
       <w:r>
         <w:t xml:space="preserve"> Hollywood Professional Association </w:t>
@@ -308,27 +311,14 @@
       <w:r>
         <w:t xml:space="preserve">Figure </w:t>
       </w:r>
-      <w:r>
-        <w:fldChar w:fldCharType="begin"/>
-      </w:r>
-      <w:r>
-        <w:instrText xml:space="preserve"> SEQ Figure \* ARABIC </w:instrText>
-      </w:r>
-      <w:r>
-        <w:fldChar w:fldCharType="separate"/>
-      </w:r>
-      <w:r>
-        <w:rPr>
-          <w:noProof/>
-        </w:rPr>
-        <w:t>1</w:t>
-      </w:r>
-      <w:r>
-        <w:rPr>
-          <w:noProof/>
-        </w:rPr>
-        <w:fldChar w:fldCharType="end"/>
-      </w:r>
+      <w:fldSimple w:instr=" SEQ Figure \* ARABIC ">
+        <w:r>
+          <w:rPr>
+            <w:noProof/>
+          </w:rPr>
+          <w:t>1</w:t>
+        </w:r>
+      </w:fldSimple>
       <w:bookmarkEnd w:id="1"/>
       <w:r>
         <w:rPr>
@@ -447,11 +437,7 @@
         <w:t>d</w:t>
       </w:r>
       <w:r>
-        <w:t xml:space="preserve"> equally to SMPTE-</w:t>
-      </w:r>
-      <w:r>
-        <w:lastRenderedPageBreak/>
-        <w:t xml:space="preserve">TT </w:t>
+        <w:t xml:space="preserve"> equally to SMPTE-TT </w:t>
       </w:r>
       <w:r>
         <w:t>documents</w:t>
@@ -476,6 +462,7 @@
       <w:bookmarkStart w:id="2" w:name="_2jh76ppgu8j1" w:colFirst="0" w:colLast="0"/>
       <w:bookmarkEnd w:id="2"/>
       <w:r>
+        <w:lastRenderedPageBreak/>
         <w:t>Recommendations</w:t>
       </w:r>
     </w:p>
@@ -642,27 +629,14 @@
       <w:r>
         <w:t xml:space="preserve">Table </w:t>
       </w:r>
-      <w:r>
-        <w:fldChar w:fldCharType="begin"/>
-      </w:r>
-      <w:r>
-        <w:instrText xml:space="preserve"> SEQ Table \* ARABIC </w:instrText>
-      </w:r>
-      <w:r>
-        <w:fldChar w:fldCharType="separate"/>
-      </w:r>
-      <w:r>
-        <w:rPr>
-          <w:noProof/>
-        </w:rPr>
-        <w:t>1</w:t>
-      </w:r>
-      <w:r>
-        <w:rPr>
-          <w:noProof/>
-        </w:rPr>
-        <w:fldChar w:fldCharType="end"/>
-      </w:r>
+      <w:fldSimple w:instr=" SEQ Table \* ARABIC ">
+        <w:r>
+          <w:rPr>
+            <w:noProof/>
+          </w:rPr>
+          <w:t>1</w:t>
+        </w:r>
+      </w:fldSimple>
       <w:r>
         <w:t>. Time expression syntax</w:t>
       </w:r>
@@ -1025,27 +999,14 @@
       <w:r>
         <w:t xml:space="preserve">Figure </w:t>
       </w:r>
-      <w:r>
-        <w:fldChar w:fldCharType="begin"/>
-      </w:r>
-      <w:r>
-        <w:instrText xml:space="preserve"> SEQ Figure \* ARABIC </w:instrText>
-      </w:r>
-      <w:r>
-        <w:fldChar w:fldCharType="separate"/>
-      </w:r>
-      <w:r>
-        <w:rPr>
-          <w:noProof/>
-        </w:rPr>
-        <w:t>2</w:t>
-      </w:r>
-      <w:r>
-        <w:rPr>
-          <w:noProof/>
-        </w:rPr>
-        <w:fldChar w:fldCharType="end"/>
-      </w:r>
+      <w:fldSimple w:instr=" SEQ Figure \* ARABIC ">
+        <w:r>
+          <w:rPr>
+            <w:noProof/>
+          </w:rPr>
+          <w:t>2</w:t>
+        </w:r>
+      </w:fldSimple>
       <w:r>
         <w:t>. Time expression relative to first video frame.</w:t>
       </w:r>
@@ -1133,27 +1094,14 @@
       <w:r>
         <w:t xml:space="preserve">Figure </w:t>
       </w:r>
-      <w:r>
-        <w:fldChar w:fldCharType="begin"/>
-      </w:r>
-      <w:r>
-        <w:instrText xml:space="preserve"> SEQ Figure \* ARABIC </w:instrText>
-      </w:r>
-      <w:r>
-        <w:fldChar w:fldCharType="separate"/>
-      </w:r>
-      <w:r>
-        <w:rPr>
-          <w:noProof/>
-        </w:rPr>
-        <w:t>3</w:t>
-      </w:r>
-      <w:r>
-        <w:rPr>
-          <w:noProof/>
-        </w:rPr>
-        <w:fldChar w:fldCharType="end"/>
-      </w:r>
+      <w:fldSimple w:instr=" SEQ Figure \* ARABIC ">
+        <w:r>
+          <w:rPr>
+            <w:noProof/>
+          </w:rPr>
+          <w:t>3</w:t>
+        </w:r>
+      </w:fldSimple>
       <w:r>
         <w:rPr>
           <w:lang w:val="en-US"/>
@@ -1844,14 +1792,27 @@
       <w:r>
         <w:t xml:space="preserve">Figure </w:t>
       </w:r>
-      <w:fldSimple w:instr=" SEQ Figure \* ARABIC ">
-        <w:r>
-          <w:rPr>
-            <w:noProof/>
-          </w:rPr>
-          <w:t>4</w:t>
-        </w:r>
-      </w:fldSimple>
+      <w:r>
+        <w:fldChar w:fldCharType="begin"/>
+      </w:r>
+      <w:r>
+        <w:instrText xml:space="preserve"> SEQ Figure \* ARABIC </w:instrText>
+      </w:r>
+      <w:r>
+        <w:fldChar w:fldCharType="separate"/>
+      </w:r>
+      <w:r>
+        <w:rPr>
+          <w:noProof/>
+        </w:rPr>
+        <w:t>4</w:t>
+      </w:r>
+      <w:r>
+        <w:rPr>
+          <w:noProof/>
+        </w:rPr>
+        <w:fldChar w:fldCharType="end"/>
+      </w:r>
       <w:bookmarkEnd w:id="6"/>
       <w:r>
         <w:rPr>
@@ -2205,14 +2166,27 @@
       <w:r>
         <w:t xml:space="preserve">Figure </w:t>
       </w:r>
-      <w:fldSimple w:instr=" SEQ Figure \* ARABIC ">
-        <w:r>
-          <w:rPr>
-            <w:noProof/>
-          </w:rPr>
-          <w:t>5</w:t>
-        </w:r>
-      </w:fldSimple>
+      <w:r>
+        <w:fldChar w:fldCharType="begin"/>
+      </w:r>
+      <w:r>
+        <w:instrText xml:space="preserve"> SEQ Figure \* ARABIC </w:instrText>
+      </w:r>
+      <w:r>
+        <w:fldChar w:fldCharType="separate"/>
+      </w:r>
+      <w:r>
+        <w:rPr>
+          <w:noProof/>
+        </w:rPr>
+        <w:t>5</w:t>
+      </w:r>
+      <w:r>
+        <w:rPr>
+          <w:noProof/>
+        </w:rPr>
+        <w:fldChar w:fldCharType="end"/>
+      </w:r>
       <w:bookmarkEnd w:id="7"/>
       <w:r>
         <w:rPr>
@@ -2264,7 +2238,15 @@
           <w:bCs w:val="0"/>
           <w:lang w:val="en-US"/>
         </w:rPr>
-        <w:t>Each of the image resources select</w:t>
+        <w:t xml:space="preserve">Each of the </w:t>
+      </w:r>
+      <w:r>
+        <w:rPr>
+          <w:b w:val="0"/>
+          <w:bCs w:val="0"/>
+          <w:lang w:val="en-US"/>
+        </w:rPr>
+        <w:t>image resources select</w:t>
       </w:r>
       <w:r>
         <w:rPr>
@@ -2333,8 +2315,8 @@
       <w:r>
         <w:rPr>
           <w:rStyle w:val="Keyword"/>
-          <w:sz w:val="18"/>
-          <w:szCs w:val="18"/>
+          <w:b w:val="0"/>
+          <w:bCs w:val="0"/>
         </w:rPr>
         <w:t>EntryPoint</w:t>
       </w:r>
@@ -2373,8 +2355,8 @@
       <w:r>
         <w:rPr>
           <w:rStyle w:val="Keyword"/>
-          <w:sz w:val="18"/>
-          <w:szCs w:val="18"/>
+          <w:b w:val="0"/>
+          <w:bCs w:val="0"/>
         </w:rPr>
         <w:t>SourceDuration</w:t>
       </w:r>
@@ -2429,8 +2411,8 @@
       <w:r>
         <w:rPr>
           <w:rStyle w:val="Keyword"/>
-          <w:sz w:val="18"/>
-          <w:szCs w:val="18"/>
+          <w:b w:val="0"/>
+          <w:bCs w:val="0"/>
         </w:rPr>
         <w:t>EntryPoint</w:t>
       </w:r>
@@ -2445,12 +2427,16 @@
       <w:r>
         <w:rPr>
           <w:rStyle w:val="Keyword"/>
-          <w:sz w:val="18"/>
-          <w:szCs w:val="18"/>
+          <w:b w:val="0"/>
+          <w:bCs w:val="0"/>
         </w:rPr>
         <w:t>SourceDuration</w:t>
       </w:r>
       <w:r>
+        <w:rPr>
+          <w:b w:val="0"/>
+          <w:bCs w:val="0"/>
+        </w:rPr>
         <w:t xml:space="preserve"> and </w:t>
       </w:r>
       <w:r>
@@ -2458,8 +2444,6 @@
           <w:rStyle w:val="Keyword"/>
           <w:b w:val="0"/>
           <w:bCs w:val="0"/>
-          <w:sz w:val="18"/>
-          <w:szCs w:val="18"/>
         </w:rPr>
         <w:t>EditRate</w:t>
       </w:r>
@@ -2469,164 +2453,168 @@
           <w:bCs w:val="0"/>
           <w:lang w:val="en-US"/>
         </w:rPr>
+        <w:t xml:space="preserve"> parameters of the timed text resources match those of their corresponding image resources. </w:t>
+      </w:r>
+      <w:r>
+        <w:rPr>
+          <w:b w:val="0"/>
+          <w:bCs w:val="0"/>
+          <w:lang w:val="en-US"/>
+        </w:rPr>
+        <w:t xml:space="preserve">The </w:t>
+      </w:r>
+      <w:r>
+        <w:rPr>
+          <w:rStyle w:val="Keyword"/>
+          <w:b w:val="0"/>
+          <w:bCs w:val="0"/>
+        </w:rPr>
+        <w:t>FFOC</w:t>
+      </w:r>
+      <w:r>
+        <w:rPr>
+          <w:b w:val="0"/>
+          <w:bCs w:val="0"/>
+          <w:lang w:val="en-US"/>
+        </w:rPr>
+        <w:t xml:space="preserve"> and </w:t>
+      </w:r>
+      <w:r>
+        <w:rPr>
+          <w:rStyle w:val="Keyword"/>
+          <w:b w:val="0"/>
+          <w:bCs w:val="0"/>
+        </w:rPr>
+        <w:t>LFOC</w:t>
+      </w:r>
+      <w:r>
+        <w:rPr>
+          <w:b w:val="0"/>
+          <w:bCs w:val="0"/>
+          <w:lang w:val="en-US"/>
+        </w:rPr>
+        <w:t xml:space="preserve"> markers </w:t>
+      </w:r>
+      <w:r>
+        <w:rPr>
+          <w:b w:val="0"/>
+          <w:bCs w:val="0"/>
+          <w:lang w:val="en-US"/>
+        </w:rPr>
+        <w:t>signal the content for display, excluding the content of the slate.</w:t>
+      </w:r>
+    </w:p>
+    <w:p>
+      <w:pPr>
+        <w:pStyle w:val="Heading1"/>
+        <w:rPr>
+          <w:lang w:val="en-US"/>
+        </w:rPr>
+      </w:pPr>
+      <w:r>
+        <w:rPr>
+          <w:lang w:val="en-US"/>
+        </w:rPr>
+        <w:t>Example #2</w:t>
+      </w:r>
+    </w:p>
+    <w:p>
+      <w:pPr>
+        <w:rPr>
+          <w:lang w:val="en-US"/>
+        </w:rPr>
+      </w:pPr>
+      <w:r>
+        <w:rPr>
+          <w:lang w:val="en-US"/>
+        </w:rPr>
+        <w:t xml:space="preserve">As illustrated in </w:t>
+      </w:r>
+      <w:r>
+        <w:rPr>
+          <w:lang w:val="en-US"/>
+        </w:rPr>
+        <w:fldChar w:fldCharType="begin"/>
+      </w:r>
+      <w:r>
+        <w:rPr>
+          <w:lang w:val="en-US"/>
+        </w:rPr>
+        <w:instrText xml:space="preserve"> REF _Ref49759073 \h </w:instrText>
+      </w:r>
+      <w:r>
+        <w:rPr>
+          <w:lang w:val="en-US"/>
+        </w:rPr>
+      </w:r>
+      <w:r>
+        <w:rPr>
+          <w:lang w:val="en-US"/>
+        </w:rPr>
+        <w:fldChar w:fldCharType="separate"/>
+      </w:r>
+      <w:r>
+        <w:t xml:space="preserve">Figure </w:t>
+      </w:r>
+      <w:r>
+        <w:rPr>
+          <w:noProof/>
+        </w:rPr>
+        <w:t>6</w:t>
+      </w:r>
+      <w:r>
+        <w:rPr>
+          <w:lang w:val="en-US"/>
+        </w:rPr>
+        <w:fldChar w:fldCharType="end"/>
+      </w:r>
+      <w:r>
+        <w:rPr>
+          <w:lang w:val="en-US"/>
+        </w:rPr>
+        <w:t>, and similarly to Example #1</w:t>
+      </w:r>
+      <w:r>
+        <w:rPr>
+          <w:lang w:val="en-US"/>
+        </w:rPr>
+        <w:t xml:space="preserve">, </w:t>
+      </w:r>
+      <w:r>
+        <w:rPr>
+          <w:lang w:val="en-US"/>
+        </w:rPr>
+        <w:t>an IMSC document (en.ttml) is authored against a video proxy (video.mov)</w:t>
+      </w:r>
+      <w:r>
+        <w:rPr>
+          <w:lang w:val="en-US"/>
+        </w:rPr>
+        <w:t xml:space="preserve">. </w:t>
+      </w:r>
+      <w:r>
+        <w:rPr>
+          <w:lang w:val="en-US"/>
+        </w:rPr>
+        <w:t>In contrast with Example #1, the</w:t>
+      </w:r>
+      <w:r>
+        <w:rPr>
+          <w:lang w:val="en-US"/>
+        </w:rPr>
+        <w:t xml:space="preserve"> video master (video.mxf)</w:t>
+      </w:r>
+      <w:r>
+        <w:rPr>
+          <w:lang w:val="en-US"/>
+        </w:rPr>
         <w:t xml:space="preserve"> </w:t>
       </w:r>
       <w:r>
         <w:rPr>
-          <w:b w:val="0"/>
-          <w:bCs w:val="0"/>
-          <w:lang w:val="en-US"/>
-        </w:rPr>
-        <w:t xml:space="preserve">parameters of the timed text resources match those of their corresponding image resources. </w:t>
-      </w:r>
-      <w:r>
-        <w:rPr>
-          <w:b w:val="0"/>
-          <w:bCs w:val="0"/>
-          <w:lang w:val="en-US"/>
-        </w:rPr>
-        <w:t xml:space="preserve">The </w:t>
-      </w:r>
-      <w:r>
-        <w:rPr>
-          <w:rStyle w:val="Keyword"/>
-          <w:sz w:val="18"/>
-          <w:szCs w:val="18"/>
-        </w:rPr>
-        <w:t>FFOC</w:t>
-      </w:r>
-      <w:r>
-        <w:rPr>
-          <w:b w:val="0"/>
-          <w:bCs w:val="0"/>
-          <w:lang w:val="en-US"/>
-        </w:rPr>
-        <w:t xml:space="preserve"> and </w:t>
-      </w:r>
-      <w:r>
-        <w:rPr>
-          <w:rStyle w:val="Keyword"/>
-          <w:sz w:val="18"/>
-          <w:szCs w:val="18"/>
-        </w:rPr>
-        <w:t>LFOC</w:t>
-      </w:r>
-      <w:r>
-        <w:rPr>
-          <w:b w:val="0"/>
-          <w:bCs w:val="0"/>
-          <w:lang w:val="en-US"/>
-        </w:rPr>
-        <w:t xml:space="preserve"> markers </w:t>
-      </w:r>
-      <w:r>
-        <w:rPr>
-          <w:b w:val="0"/>
-          <w:bCs w:val="0"/>
-          <w:lang w:val="en-US"/>
-        </w:rPr>
-        <w:t>signal the content for display, excluding the content of the slate.</w:t>
-      </w:r>
-    </w:p>
-    <w:p>
-      <w:pPr>
-        <w:pStyle w:val="Heading1"/>
-        <w:rPr>
-          <w:lang w:val="en-US"/>
-        </w:rPr>
-      </w:pPr>
-      <w:r>
-        <w:rPr>
-          <w:lang w:val="en-US"/>
-        </w:rPr>
-        <w:t>Example #2</w:t>
-      </w:r>
-    </w:p>
-    <w:p>
-      <w:pPr>
-        <w:rPr>
-          <w:lang w:val="en-US"/>
-        </w:rPr>
-      </w:pPr>
-      <w:r>
-        <w:rPr>
-          <w:lang w:val="en-US"/>
-        </w:rPr>
-        <w:t xml:space="preserve">As illustrated in </w:t>
-      </w:r>
-      <w:r>
-        <w:rPr>
-          <w:lang w:val="en-US"/>
-        </w:rPr>
-        <w:fldChar w:fldCharType="begin"/>
-      </w:r>
-      <w:r>
-        <w:rPr>
-          <w:lang w:val="en-US"/>
-        </w:rPr>
-        <w:instrText xml:space="preserve"> REF _Ref49759073 \h </w:instrText>
-      </w:r>
-      <w:r>
-        <w:rPr>
-          <w:lang w:val="en-US"/>
-        </w:rPr>
-      </w:r>
-      <w:r>
-        <w:rPr>
-          <w:lang w:val="en-US"/>
-        </w:rPr>
-        <w:fldChar w:fldCharType="separate"/>
-      </w:r>
-      <w:r>
-        <w:t xml:space="preserve">Figure </w:t>
-      </w:r>
-      <w:r>
-        <w:rPr>
-          <w:noProof/>
-        </w:rPr>
-        <w:t>6</w:t>
-      </w:r>
-      <w:r>
-        <w:rPr>
-          <w:lang w:val="en-US"/>
-        </w:rPr>
-        <w:fldChar w:fldCharType="end"/>
-      </w:r>
-      <w:r>
-        <w:rPr>
-          <w:lang w:val="en-US"/>
-        </w:rPr>
-        <w:t>, and similarly to Example #1</w:t>
-      </w:r>
-      <w:r>
-        <w:rPr>
-          <w:lang w:val="en-US"/>
-        </w:rPr>
-        <w:t xml:space="preserve">, </w:t>
-      </w:r>
-      <w:r>
-        <w:rPr>
-          <w:lang w:val="en-US"/>
-        </w:rPr>
-        <w:t>an IMSC document (en.ttml) is authored against a video proxy (video.mov)</w:t>
-      </w:r>
-      <w:r>
-        <w:rPr>
-          <w:lang w:val="en-US"/>
-        </w:rPr>
-        <w:t xml:space="preserve">. </w:t>
-      </w:r>
-      <w:r>
-        <w:rPr>
-          <w:lang w:val="en-US"/>
-        </w:rPr>
-        <w:t>In contrast with Example #1, the</w:t>
-      </w:r>
-      <w:r>
-        <w:rPr>
-          <w:lang w:val="en-US"/>
-        </w:rPr>
-        <w:t xml:space="preserve"> video master (video.mxf)include</w:t>
+          <w:lang w:val="en-US"/>
+        </w:rPr>
+        <w:t>include</w:t>
       </w:r>
       <w:r>
         <w:rPr>
@@ -2748,14 +2736,27 @@
       <w:r>
         <w:t xml:space="preserve">Figure </w:t>
       </w:r>
-      <w:fldSimple w:instr=" SEQ Figure \* ARABIC ">
-        <w:r>
-          <w:rPr>
-            <w:noProof/>
-          </w:rPr>
-          <w:t>6</w:t>
-        </w:r>
-      </w:fldSimple>
+      <w:r>
+        <w:fldChar w:fldCharType="begin"/>
+      </w:r>
+      <w:r>
+        <w:instrText xml:space="preserve"> SEQ Figure \* ARABIC </w:instrText>
+      </w:r>
+      <w:r>
+        <w:fldChar w:fldCharType="separate"/>
+      </w:r>
+      <w:r>
+        <w:rPr>
+          <w:noProof/>
+        </w:rPr>
+        <w:t>6</w:t>
+      </w:r>
+      <w:r>
+        <w:rPr>
+          <w:noProof/>
+        </w:rPr>
+        <w:fldChar w:fldCharType="end"/>
+      </w:r>
       <w:bookmarkEnd w:id="8"/>
       <w:r>
         <w:rPr>
@@ -3153,14 +3154,27 @@
       <w:r>
         <w:t xml:space="preserve">Figure </w:t>
       </w:r>
-      <w:fldSimple w:instr=" SEQ Figure \* ARABIC ">
-        <w:r>
-          <w:rPr>
-            <w:noProof/>
-          </w:rPr>
-          <w:t>7</w:t>
-        </w:r>
-      </w:fldSimple>
+      <w:r>
+        <w:fldChar w:fldCharType="begin"/>
+      </w:r>
+      <w:r>
+        <w:instrText xml:space="preserve"> SEQ Figure \* ARABIC </w:instrText>
+      </w:r>
+      <w:r>
+        <w:fldChar w:fldCharType="separate"/>
+      </w:r>
+      <w:r>
+        <w:rPr>
+          <w:noProof/>
+        </w:rPr>
+        <w:t>7</w:t>
+      </w:r>
+      <w:r>
+        <w:rPr>
+          <w:noProof/>
+        </w:rPr>
+        <w:fldChar w:fldCharType="end"/>
+      </w:r>
       <w:bookmarkEnd w:id="9"/>
       <w:r>
         <w:rPr>
@@ -3211,6 +3225,165 @@
           <w:lang w:val="en-US"/>
         </w:rPr>
         <w:t xml:space="preserve"> that references the video master excludes the head format by setting the </w:t>
+      </w:r>
+      <w:r>
+        <w:rPr>
+          <w:rStyle w:val="Keyword"/>
+          <w:b w:val="0"/>
+          <w:bCs w:val="0"/>
+        </w:rPr>
+        <w:t>EntryPoint</w:t>
+      </w:r>
+      <w:r>
+        <w:rPr>
+          <w:b w:val="0"/>
+          <w:bCs w:val="0"/>
+          <w:lang w:val="en-US"/>
+        </w:rPr>
+        <w:t xml:space="preserve"> </w:t>
+      </w:r>
+      <w:r>
+        <w:rPr>
+          <w:b w:val="0"/>
+          <w:bCs w:val="0"/>
+          <w:lang w:val="en-US"/>
+        </w:rPr>
+        <w:t>parameter</w:t>
+      </w:r>
+      <w:r>
+        <w:rPr>
+          <w:b w:val="0"/>
+          <w:bCs w:val="0"/>
+          <w:lang w:val="en-US"/>
+        </w:rPr>
+        <w:t xml:space="preserve"> just past the </w:t>
+      </w:r>
+      <w:r>
+        <w:rPr>
+          <w:b w:val="0"/>
+          <w:bCs w:val="0"/>
+          <w:lang w:val="en-US"/>
+        </w:rPr>
+        <w:t>head format and the</w:t>
+      </w:r>
+      <w:r>
+        <w:rPr>
+          <w:b w:val="0"/>
+          <w:bCs w:val="0"/>
+          <w:lang w:val="en-US"/>
+        </w:rPr>
+        <w:t xml:space="preserve"> </w:t>
+      </w:r>
+      <w:r>
+        <w:rPr>
+          <w:rStyle w:val="Keyword"/>
+          <w:b w:val="0"/>
+          <w:bCs w:val="0"/>
+        </w:rPr>
+        <w:t>SourceDuration</w:t>
+      </w:r>
+      <w:r>
+        <w:rPr>
+          <w:b w:val="0"/>
+          <w:bCs w:val="0"/>
+          <w:lang w:val="en-US"/>
+        </w:rPr>
+        <w:t xml:space="preserve"> parameter to the duration of </w:t>
+      </w:r>
+      <w:r>
+        <w:rPr>
+          <w:b w:val="0"/>
+          <w:bCs w:val="0"/>
+          <w:lang w:val="en-US"/>
+        </w:rPr>
+        <w:t>the video master minus the duration of the head format</w:t>
+      </w:r>
+      <w:r>
+        <w:rPr>
+          <w:b w:val="0"/>
+          <w:bCs w:val="0"/>
+          <w:lang w:val="en-US"/>
+        </w:rPr>
+        <w:t xml:space="preserve">. The </w:t>
+      </w:r>
+      <w:r>
+        <w:rPr>
+          <w:rStyle w:val="Keyword"/>
+          <w:b w:val="0"/>
+          <w:bCs w:val="0"/>
+        </w:rPr>
+        <w:t>EntryPoint</w:t>
+      </w:r>
+      <w:r>
+        <w:rPr>
+          <w:b w:val="0"/>
+          <w:bCs w:val="0"/>
+        </w:rPr>
+        <w:t xml:space="preserve">, </w:t>
+      </w:r>
+      <w:r>
+        <w:rPr>
+          <w:rStyle w:val="Keyword"/>
+          <w:b w:val="0"/>
+          <w:bCs w:val="0"/>
+        </w:rPr>
+        <w:t>SourceDuration</w:t>
+      </w:r>
+      <w:r>
+        <w:rPr>
+          <w:b w:val="0"/>
+          <w:bCs w:val="0"/>
+          <w:lang w:val="en-US"/>
+        </w:rPr>
+        <w:t xml:space="preserve"> </w:t>
+      </w:r>
+      <w:r>
+        <w:rPr>
+          <w:b w:val="0"/>
+          <w:bCs w:val="0"/>
+          <w:lang w:val="en-US"/>
+        </w:rPr>
+        <w:t xml:space="preserve">and </w:t>
+      </w:r>
+      <w:r>
+        <w:rPr>
+          <w:rStyle w:val="Keyword"/>
+          <w:b w:val="0"/>
+          <w:bCs w:val="0"/>
+        </w:rPr>
+        <w:t>EditRate</w:t>
+      </w:r>
+      <w:r>
+        <w:rPr>
+          <w:b w:val="0"/>
+          <w:bCs w:val="0"/>
+          <w:lang w:val="en-US"/>
+        </w:rPr>
+        <w:t xml:space="preserve"> </w:t>
+      </w:r>
+      <w:r>
+        <w:rPr>
+          <w:b w:val="0"/>
+          <w:bCs w:val="0"/>
+          <w:lang w:val="en-US"/>
+        </w:rPr>
+        <w:t xml:space="preserve">parameters of the timed text resources match those of </w:t>
+      </w:r>
+      <w:r>
+        <w:rPr>
+          <w:b w:val="0"/>
+          <w:bCs w:val="0"/>
+          <w:lang w:val="en-US"/>
+        </w:rPr>
+        <w:t>the</w:t>
+      </w:r>
+      <w:r>
+        <w:rPr>
+          <w:b w:val="0"/>
+          <w:bCs w:val="0"/>
+          <w:lang w:val="en-US"/>
+        </w:rPr>
+        <w:t xml:space="preserve"> image resource. The </w:t>
       </w:r>
       <w:r>
         <w:rPr>
@@ -3220,39 +3393,15 @@
           <w:sz w:val="18"/>
           <w:szCs w:val="18"/>
         </w:rPr>
-        <w:t>EntryPoint</w:t>
-      </w:r>
-      <w:r>
-        <w:rPr>
-          <w:b w:val="0"/>
-          <w:bCs w:val="0"/>
-          <w:lang w:val="en-US"/>
-        </w:rPr>
-        <w:t xml:space="preserve"> </w:t>
-      </w:r>
-      <w:r>
-        <w:rPr>
-          <w:b w:val="0"/>
-          <w:bCs w:val="0"/>
-          <w:lang w:val="en-US"/>
-        </w:rPr>
-        <w:t>parameter</w:t>
-      </w:r>
-      <w:r>
-        <w:rPr>
-          <w:b w:val="0"/>
-          <w:bCs w:val="0"/>
-          <w:lang w:val="en-US"/>
-        </w:rPr>
-        <w:t xml:space="preserve"> just past the head format and the</w:t>
-      </w:r>
-      <w:r>
-        <w:rPr>
-          <w:b w:val="0"/>
-          <w:bCs w:val="0"/>
-          <w:lang w:val="en-US"/>
-        </w:rPr>
-        <w:t xml:space="preserve"> </w:t>
+        <w:t>FFOC</w:t>
+      </w:r>
+      <w:r>
+        <w:rPr>
+          <w:b w:val="0"/>
+          <w:bCs w:val="0"/>
+          <w:lang w:val="en-US"/>
+        </w:rPr>
+        <w:t xml:space="preserve"> and </w:t>
       </w:r>
       <w:r>
         <w:rPr>
@@ -3262,137 +3411,6 @@
           <w:sz w:val="18"/>
           <w:szCs w:val="18"/>
         </w:rPr>
-        <w:t>SourceDuration</w:t>
-      </w:r>
-      <w:r>
-        <w:rPr>
-          <w:b w:val="0"/>
-          <w:bCs w:val="0"/>
-          <w:lang w:val="en-US"/>
-        </w:rPr>
-        <w:t xml:space="preserve"> parameter to the duration of </w:t>
-      </w:r>
-      <w:r>
-        <w:rPr>
-          <w:b w:val="0"/>
-          <w:bCs w:val="0"/>
-          <w:lang w:val="en-US"/>
-        </w:rPr>
-        <w:t>the video master minus the duration of the head format</w:t>
-      </w:r>
-      <w:r>
-        <w:rPr>
-          <w:b w:val="0"/>
-          <w:bCs w:val="0"/>
-          <w:lang w:val="en-US"/>
-        </w:rPr>
-        <w:t xml:space="preserve">. The </w:t>
-      </w:r>
-      <w:r>
-        <w:rPr>
-          <w:rStyle w:val="Keyword"/>
-          <w:b w:val="0"/>
-          <w:bCs w:val="0"/>
-          <w:sz w:val="18"/>
-          <w:szCs w:val="18"/>
-        </w:rPr>
-        <w:t>EntryPoint</w:t>
-      </w:r>
-      <w:r>
-        <w:t xml:space="preserve">, </w:t>
-      </w:r>
-      <w:r>
-        <w:rPr>
-          <w:rStyle w:val="Keyword"/>
-          <w:b w:val="0"/>
-          <w:bCs w:val="0"/>
-          <w:sz w:val="18"/>
-          <w:szCs w:val="18"/>
-        </w:rPr>
-        <w:t>SourceDuration</w:t>
-      </w:r>
-      <w:r>
-        <w:rPr>
-          <w:b w:val="0"/>
-          <w:bCs w:val="0"/>
-          <w:lang w:val="en-US"/>
-        </w:rPr>
-        <w:t xml:space="preserve"> </w:t>
-      </w:r>
-      <w:r>
-        <w:rPr>
-          <w:b w:val="0"/>
-          <w:bCs w:val="0"/>
-          <w:lang w:val="en-US"/>
-        </w:rPr>
-        <w:t xml:space="preserve">and </w:t>
-      </w:r>
-      <w:r>
-        <w:rPr>
-          <w:rStyle w:val="Keyword"/>
-          <w:sz w:val="18"/>
-          <w:szCs w:val="18"/>
-        </w:rPr>
-        <w:t>EditRate</w:t>
-      </w:r>
-      <w:r>
-        <w:rPr>
-          <w:b w:val="0"/>
-          <w:bCs w:val="0"/>
-          <w:lang w:val="en-US"/>
-        </w:rPr>
-        <w:t xml:space="preserve"> </w:t>
-      </w:r>
-      <w:r>
-        <w:rPr>
-          <w:b w:val="0"/>
-          <w:bCs w:val="0"/>
-          <w:lang w:val="en-US"/>
-        </w:rPr>
-        <w:t xml:space="preserve">parameters of the timed text resources match those of </w:t>
-      </w:r>
-      <w:r>
-        <w:rPr>
-          <w:b w:val="0"/>
-          <w:bCs w:val="0"/>
-          <w:lang w:val="en-US"/>
-        </w:rPr>
-        <w:t>the</w:t>
-      </w:r>
-      <w:r>
-        <w:rPr>
-          <w:b w:val="0"/>
-          <w:bCs w:val="0"/>
-          <w:lang w:val="en-US"/>
-        </w:rPr>
-        <w:t xml:space="preserve"> image resource. The </w:t>
-      </w:r>
-      <w:r>
-        <w:rPr>
-          <w:rStyle w:val="Keyword"/>
-          <w:b w:val="0"/>
-          <w:bCs w:val="0"/>
-          <w:sz w:val="18"/>
-          <w:szCs w:val="18"/>
-        </w:rPr>
-        <w:t>FFOC</w:t>
-      </w:r>
-      <w:r>
-        <w:rPr>
-          <w:b w:val="0"/>
-          <w:bCs w:val="0"/>
-          <w:lang w:val="en-US"/>
-        </w:rPr>
-        <w:t xml:space="preserve"> and </w:t>
-      </w:r>
-      <w:r>
-        <w:rPr>
-          <w:rStyle w:val="Keyword"/>
-          <w:b w:val="0"/>
-          <w:bCs w:val="0"/>
-          <w:sz w:val="18"/>
-          <w:szCs w:val="18"/>
-        </w:rPr>
         <w:t>LFOC</w:t>
       </w:r>
       <w:r>
@@ -3401,7 +3419,15 @@
           <w:bCs w:val="0"/>
           <w:lang w:val="en-US"/>
         </w:rPr>
-        <w:t xml:space="preserve"> markers signal the content for display.</w:t>
+        <w:t xml:space="preserve"> markers signal the content</w:t>
+      </w:r>
+      <w:r>
+        <w:rPr>
+          <w:b w:val="0"/>
+          <w:bCs w:val="0"/>
+          <w:lang w:val="en-US"/>
+        </w:rPr>
+        <w:t xml:space="preserve"> for display.</w:t>
       </w:r>
     </w:p>
     <w:p>
@@ -3486,7 +3512,7 @@
         <w:endnoteRef/>
       </w:r>
       <w:r>
-        <w:t xml:space="preserve"> https://wwww.imfug.com/</w:t>
+        <w:t xml:space="preserve"> https://www.imfug.com/</w:t>
       </w:r>
     </w:p>
   </w:endnote>
@@ -3627,9 +3653,6 @@
       </w:tabs>
       <w:spacing w:before="0" w:line="240" w:lineRule="auto"/>
     </w:pPr>
-    <w:r>
-      <w:t xml:space="preserve">DRAFT </w:t>
-    </w:r>
     <w:r>
       <w:t>Best Practice</w:t>
     </w:r>
@@ -3679,6 +3702,9 @@
     <w:r>
       <w:tab/>
     </w:r>
+    <w:r>
+      <w:t>2020-10-30</w:t>
+    </w:r>
   </w:p>
 </w:hdr>
 </file>
@@ -3688,7 +3714,7 @@
   <w:abstractNum w:abstractNumId="0" w15:restartNumberingAfterBreak="0">
     <w:nsid w:val="FFFFFF7C"/>
     <w:multiLevelType w:val="singleLevel"/>
-    <w:tmpl w:val="24400920"/>
+    <w:tmpl w:val="1FAEAF40"/>
     <w:lvl w:ilvl="0">
       <w:start w:val="1"/>
       <w:numFmt w:val="decimal"/>
@@ -3705,7 +3731,7 @@
   <w:abstractNum w:abstractNumId="1" w15:restartNumberingAfterBreak="0">
     <w:nsid w:val="FFFFFF7D"/>
     <w:multiLevelType w:val="singleLevel"/>
-    <w:tmpl w:val="B6D23386"/>
+    <w:tmpl w:val="4074F28A"/>
     <w:lvl w:ilvl="0">
       <w:start w:val="1"/>
       <w:numFmt w:val="decimal"/>
@@ -3722,7 +3748,7 @@
   <w:abstractNum w:abstractNumId="2" w15:restartNumberingAfterBreak="0">
     <w:nsid w:val="FFFFFF7E"/>
     <w:multiLevelType w:val="singleLevel"/>
-    <w:tmpl w:val="1DBE77C8"/>
+    <w:tmpl w:val="150A61F4"/>
     <w:lvl w:ilvl="0">
       <w:start w:val="1"/>
       <w:numFmt w:val="decimal"/>
@@ -3739,7 +3765,7 @@
   <w:abstractNum w:abstractNumId="3" w15:restartNumberingAfterBreak="0">
     <w:nsid w:val="FFFFFF7F"/>
     <w:multiLevelType w:val="singleLevel"/>
-    <w:tmpl w:val="25E65200"/>
+    <w:tmpl w:val="4A143BEC"/>
     <w:lvl w:ilvl="0">
       <w:start w:val="1"/>
       <w:numFmt w:val="decimal"/>
@@ -3756,7 +3782,7 @@
   <w:abstractNum w:abstractNumId="4" w15:restartNumberingAfterBreak="0">
     <w:nsid w:val="FFFFFF80"/>
     <w:multiLevelType w:val="singleLevel"/>
-    <w:tmpl w:val="51EAF91A"/>
+    <w:tmpl w:val="1E261E86"/>
     <w:lvl w:ilvl="0">
       <w:start w:val="1"/>
       <w:numFmt w:val="bullet"/>
@@ -3776,7 +3802,7 @@
   <w:abstractNum w:abstractNumId="5" w15:restartNumberingAfterBreak="0">
     <w:nsid w:val="FFFFFF81"/>
     <w:multiLevelType w:val="singleLevel"/>
-    <w:tmpl w:val="E7483CE2"/>
+    <w:tmpl w:val="D6A0558A"/>
     <w:lvl w:ilvl="0">
       <w:start w:val="1"/>
       <w:numFmt w:val="bullet"/>
@@ -3796,7 +3822,7 @@
   <w:abstractNum w:abstractNumId="6" w15:restartNumberingAfterBreak="0">
     <w:nsid w:val="FFFFFF82"/>
     <w:multiLevelType w:val="singleLevel"/>
-    <w:tmpl w:val="9C5CE97C"/>
+    <w:tmpl w:val="9AD66E8E"/>
     <w:lvl w:ilvl="0">
       <w:start w:val="1"/>
       <w:numFmt w:val="bullet"/>
@@ -3816,7 +3842,7 @@
   <w:abstractNum w:abstractNumId="7" w15:restartNumberingAfterBreak="0">
     <w:nsid w:val="FFFFFF83"/>
     <w:multiLevelType w:val="singleLevel"/>
-    <w:tmpl w:val="32846148"/>
+    <w:tmpl w:val="3EA0E3D2"/>
     <w:lvl w:ilvl="0">
       <w:start w:val="1"/>
       <w:numFmt w:val="bullet"/>
@@ -3836,7 +3862,7 @@
   <w:abstractNum w:abstractNumId="8" w15:restartNumberingAfterBreak="0">
     <w:nsid w:val="FFFFFF88"/>
     <w:multiLevelType w:val="singleLevel"/>
-    <w:tmpl w:val="F4225AA0"/>
+    <w:tmpl w:val="BF68762E"/>
     <w:lvl w:ilvl="0">
       <w:start w:val="1"/>
       <w:numFmt w:val="decimal"/>
@@ -3853,7 +3879,7 @@
   <w:abstractNum w:abstractNumId="9" w15:restartNumberingAfterBreak="0">
     <w:nsid w:val="FFFFFF89"/>
     <w:multiLevelType w:val="singleLevel"/>
-    <w:tmpl w:val="A57C3142"/>
+    <w:tmpl w:val="D7BE4EFA"/>
     <w:lvl w:ilvl="0">
       <w:start w:val="1"/>
       <w:numFmt w:val="bullet"/>
@@ -5337,9 +5363,10 @@
     <w:basedOn w:val="DefaultParagraphFont"/>
     <w:uiPriority w:val="1"/>
     <w:qFormat/>
-    <w:rsid w:val="00502182"/>
+    <w:rsid w:val="00196746"/>
     <w:rPr>
       <w:rFonts w:ascii="Consolas" w:hAnsi="Consolas" w:cs="Courier New"/>
+      <w:b w:val="0"/>
       <w:sz w:val="20"/>
       <w:szCs w:val="20"/>
     </w:rPr>

</xml_diff>

<commit_message>
Clarify compatibility of empty document with EBU-TT-D processors (#1)
</commit_message>
<xml_diff>
--- a/imfug-003-bp-imsc-authoring.docx
+++ b/imfug-003-bp-imsc-authoring.docx
@@ -158,7 +158,15 @@
         <w:t xml:space="preserve">the </w:t>
       </w:r>
       <w:r>
-        <w:t>Creative Commons Attribution-NoDerivatives 4.0 International License</w:t>
+        <w:t>Creative Commons Attribution-</w:t>
+      </w:r>
+      <w:proofErr w:type="spellStart"/>
+      <w:r>
+        <w:t>NoDerivatives</w:t>
+      </w:r>
+      <w:proofErr w:type="spellEnd"/>
+      <w:r>
+        <w:t xml:space="preserve"> 4.0 International License</w:t>
       </w:r>
       <w:r>
         <w:rPr>
@@ -319,27 +327,14 @@
       <w:r>
         <w:t xml:space="preserve">Figure </w:t>
       </w:r>
-      <w:r>
-        <w:fldChar w:fldCharType="begin"/>
-      </w:r>
-      <w:r>
-        <w:instrText xml:space="preserve"> SEQ Figure \* ARABIC </w:instrText>
-      </w:r>
-      <w:r>
-        <w:fldChar w:fldCharType="separate"/>
-      </w:r>
-      <w:r>
-        <w:rPr>
-          <w:noProof/>
-        </w:rPr>
-        <w:t>1</w:t>
-      </w:r>
-      <w:r>
-        <w:rPr>
-          <w:noProof/>
-        </w:rPr>
-        <w:fldChar w:fldCharType="end"/>
-      </w:r>
+      <w:fldSimple w:instr=" SEQ Figure \* ARABIC ">
+        <w:r>
+          <w:rPr>
+            <w:noProof/>
+          </w:rPr>
+          <w:t>1</w:t>
+        </w:r>
+      </w:fldSimple>
       <w:bookmarkEnd w:id="1"/>
       <w:r>
         <w:rPr>
@@ -413,10 +408,12 @@
       <w:r>
         <w:t xml:space="preserve">, instead </w:t>
       </w:r>
+      <w:proofErr w:type="spellStart"/>
       <w:proofErr w:type="gramStart"/>
       <w:r>
         <w:t>all time</w:t>
       </w:r>
+      <w:proofErr w:type="spellEnd"/>
       <w:proofErr w:type="gramEnd"/>
       <w:r>
         <w:t xml:space="preserve"> expressions, regardless of their syntax, </w:t>
@@ -567,6 +564,7 @@
       <w:r>
         <w:t xml:space="preserve">, where </w:t>
       </w:r>
+      <w:proofErr w:type="spellStart"/>
       <w:proofErr w:type="gramStart"/>
       <w:r>
         <w:rPr>
@@ -574,16 +572,19 @@
         </w:rPr>
         <w:t>ttp:frameRate</w:t>
       </w:r>
+      <w:proofErr w:type="spellEnd"/>
       <w:proofErr w:type="gramEnd"/>
       <w:r>
         <w:t xml:space="preserve"> and </w:t>
       </w:r>
+      <w:proofErr w:type="spellStart"/>
       <w:r>
         <w:rPr>
           <w:rStyle w:val="Keyword"/>
         </w:rPr>
         <w:t>ttp:frameRateMultiplier</w:t>
       </w:r>
+      <w:proofErr w:type="spellEnd"/>
       <w:r>
         <w:t xml:space="preserve"> are </w:t>
       </w:r>
@@ -657,27 +658,14 @@
       <w:r>
         <w:t xml:space="preserve">Table </w:t>
       </w:r>
-      <w:r>
-        <w:fldChar w:fldCharType="begin"/>
-      </w:r>
-      <w:r>
-        <w:instrText xml:space="preserve"> SEQ Table \* ARABIC </w:instrText>
-      </w:r>
-      <w:r>
-        <w:fldChar w:fldCharType="separate"/>
-      </w:r>
-      <w:r>
-        <w:rPr>
-          <w:noProof/>
-        </w:rPr>
-        <w:t>1</w:t>
-      </w:r>
-      <w:r>
-        <w:rPr>
-          <w:noProof/>
-        </w:rPr>
-        <w:fldChar w:fldCharType="end"/>
-      </w:r>
+      <w:fldSimple w:instr=" SEQ Table \* ARABIC ">
+        <w:r>
+          <w:rPr>
+            <w:noProof/>
+          </w:rPr>
+          <w:t>1</w:t>
+        </w:r>
+      </w:fldSimple>
       <w:r>
         <w:t>. Time expression syntax</w:t>
       </w:r>
@@ -1040,27 +1028,14 @@
       <w:r>
         <w:t xml:space="preserve">Figure </w:t>
       </w:r>
-      <w:r>
-        <w:fldChar w:fldCharType="begin"/>
-      </w:r>
-      <w:r>
-        <w:instrText xml:space="preserve"> SEQ Figure \* ARABIC </w:instrText>
-      </w:r>
-      <w:r>
-        <w:fldChar w:fldCharType="separate"/>
-      </w:r>
-      <w:r>
-        <w:rPr>
-          <w:noProof/>
-        </w:rPr>
-        <w:t>2</w:t>
-      </w:r>
-      <w:r>
-        <w:rPr>
-          <w:noProof/>
-        </w:rPr>
-        <w:fldChar w:fldCharType="end"/>
-      </w:r>
+      <w:fldSimple w:instr=" SEQ Figure \* ARABIC ">
+        <w:r>
+          <w:rPr>
+            <w:noProof/>
+          </w:rPr>
+          <w:t>2</w:t>
+        </w:r>
+      </w:fldSimple>
       <w:r>
         <w:t>. Time expression relative to first video frame.</w:t>
       </w:r>
@@ -1148,27 +1123,14 @@
       <w:r>
         <w:t xml:space="preserve">Figure </w:t>
       </w:r>
-      <w:r>
-        <w:fldChar w:fldCharType="begin"/>
-      </w:r>
-      <w:r>
-        <w:instrText xml:space="preserve"> SEQ Figure \* ARABIC </w:instrText>
-      </w:r>
-      <w:r>
-        <w:fldChar w:fldCharType="separate"/>
-      </w:r>
-      <w:r>
-        <w:rPr>
-          <w:noProof/>
-        </w:rPr>
-        <w:t>3</w:t>
-      </w:r>
-      <w:r>
-        <w:rPr>
-          <w:noProof/>
-        </w:rPr>
-        <w:fldChar w:fldCharType="end"/>
-      </w:r>
+      <w:fldSimple w:instr=" SEQ Figure \* ARABIC ">
+        <w:r>
+          <w:rPr>
+            <w:noProof/>
+          </w:rPr>
+          <w:t>3</w:t>
+        </w:r>
+      </w:fldSimple>
       <w:r>
         <w:rPr>
           <w:lang w:val="en-US"/>
@@ -1438,9 +1400,9 @@
           <w:szCs w:val="20"/>
           <w:lang w:val="en-US"/>
         </w:rPr>
-        <w:t xml:space="preserve">&lt;tt </w:t>
-      </w:r>
-      <w:proofErr w:type="gramStart"/>
+        <w:t>&lt;</w:t>
+      </w:r>
+      <w:proofErr w:type="spellStart"/>
       <w:r>
         <w:rPr>
           <w:rFonts w:ascii="Consolas" w:hAnsi="Consolas" w:cs="Courier New"/>
@@ -1449,9 +1411,9 @@
           <w:szCs w:val="20"/>
           <w:lang w:val="en-US"/>
         </w:rPr>
-        <w:t>xml:lang</w:t>
-      </w:r>
-      <w:proofErr w:type="gramEnd"/>
+        <w:t>tt</w:t>
+      </w:r>
+      <w:proofErr w:type="spellEnd"/>
       <w:r>
         <w:rPr>
           <w:rFonts w:ascii="Consolas" w:hAnsi="Consolas" w:cs="Courier New"/>
@@ -1460,7 +1422,53 @@
           <w:szCs w:val="20"/>
           <w:lang w:val="en-US"/>
         </w:rPr>
-        <w:t>="" xmlns="http://www.w3.org/ns/ttml"/&gt;</w:t>
+        <w:t xml:space="preserve"> </w:t>
+      </w:r>
+      <w:proofErr w:type="spellStart"/>
+      <w:proofErr w:type="gramStart"/>
+      <w:r>
+        <w:rPr>
+          <w:rFonts w:ascii="Consolas" w:hAnsi="Consolas" w:cs="Courier New"/>
+          <w:color w:val="000000"/>
+          <w:sz w:val="20"/>
+          <w:szCs w:val="20"/>
+          <w:lang w:val="en-US"/>
+        </w:rPr>
+        <w:t>xml:lang</w:t>
+      </w:r>
+      <w:proofErr w:type="spellEnd"/>
+      <w:proofErr w:type="gramEnd"/>
+      <w:r>
+        <w:rPr>
+          <w:rFonts w:ascii="Consolas" w:hAnsi="Consolas" w:cs="Courier New"/>
+          <w:color w:val="000000"/>
+          <w:sz w:val="20"/>
+          <w:szCs w:val="20"/>
+          <w:lang w:val="en-US"/>
+        </w:rPr>
+        <w:t xml:space="preserve">="" </w:t>
+      </w:r>
+      <w:proofErr w:type="spellStart"/>
+      <w:r>
+        <w:rPr>
+          <w:rFonts w:ascii="Consolas" w:hAnsi="Consolas" w:cs="Courier New"/>
+          <w:color w:val="000000"/>
+          <w:sz w:val="20"/>
+          <w:szCs w:val="20"/>
+          <w:lang w:val="en-US"/>
+        </w:rPr>
+        <w:t>xmlns</w:t>
+      </w:r>
+      <w:proofErr w:type="spellEnd"/>
+      <w:r>
+        <w:rPr>
+          <w:rFonts w:ascii="Consolas" w:hAnsi="Consolas" w:cs="Courier New"/>
+          <w:color w:val="000000"/>
+          <w:sz w:val="20"/>
+          <w:szCs w:val="20"/>
+          <w:lang w:val="en-US"/>
+        </w:rPr>
+        <w:t>="http://www.w3.org/ns/ttml"/&gt;</w:t>
       </w:r>
     </w:p>
     <w:p>
@@ -1474,7 +1482,28 @@
         <w:t xml:space="preserve"> 1</w:t>
       </w:r>
       <w:r>
-        <w:t xml:space="preserve">: This minimal </w:t>
+        <w:t xml:space="preserve">: </w:t>
+      </w:r>
+      <w:ins w:id="6" w:author="Pierre-Anthony Lemieux" w:date="2021-02-24T08:16:00Z">
+        <w:r>
+          <w:t xml:space="preserve">While </w:t>
+        </w:r>
+      </w:ins>
+      <w:del w:id="7" w:author="Pierre-Anthony Lemieux" w:date="2021-02-24T08:16:00Z">
+        <w:r>
+          <w:delText xml:space="preserve">This </w:delText>
+        </w:r>
+      </w:del>
+      <w:ins w:id="8" w:author="Pierre-Anthony Lemieux" w:date="2021-02-24T08:16:00Z">
+        <w:r>
+          <w:t>the</w:t>
+        </w:r>
+        <w:r>
+          <w:t xml:space="preserve"> </w:t>
+        </w:r>
+      </w:ins>
+      <w:r>
+        <w:t xml:space="preserve">minimal </w:t>
       </w:r>
       <w:r>
         <w:t xml:space="preserve">empty </w:t>
@@ -1485,15 +1514,79 @@
       <w:r>
         <w:t>document is not a valid EBU-TT-D document</w:t>
       </w:r>
+      <w:ins w:id="9" w:author="Pierre-Anthony Lemieux" w:date="2021-02-24T08:36:00Z">
+        <w:r>
+          <w:t xml:space="preserve"> according to EBU Tech 3380</w:t>
+        </w:r>
+      </w:ins>
       <w:r>
         <w:rPr>
           <w:rStyle w:val="EndnoteReference"/>
         </w:rPr>
         <w:endnoteReference w:id="5"/>
       </w:r>
-      <w:r>
-        <w:t>.</w:t>
-      </w:r>
+      <w:ins w:id="10" w:author="Pierre-Anthony Lemieux" w:date="2021-02-24T08:15:00Z">
+        <w:r>
+          <w:t>, EBU Tech 3381</w:t>
+        </w:r>
+      </w:ins>
+      <w:ins w:id="11" w:author="Pierre-Anthony Lemieux" w:date="2021-02-24T08:17:00Z">
+        <w:r>
+          <w:rPr>
+            <w:rStyle w:val="EndnoteReference"/>
+          </w:rPr>
+          <w:endnoteReference w:id="6"/>
+        </w:r>
+        <w:r>
+          <w:t xml:space="preserve"> </w:t>
+        </w:r>
+      </w:ins>
+      <w:ins w:id="14" w:author="Pierre-Anthony Lemieux" w:date="2021-02-24T08:15:00Z">
+        <w:r>
+          <w:t xml:space="preserve">specifies that such a document </w:t>
+        </w:r>
+      </w:ins>
+      <w:ins w:id="15" w:author="Pierre-Anthony Lemieux" w:date="2021-02-24T08:35:00Z">
+        <w:r>
+          <w:t>is accepted by processors</w:t>
+        </w:r>
+      </w:ins>
+      <w:ins w:id="16" w:author="Pierre-Anthony Lemieux" w:date="2021-02-24T08:15:00Z">
+        <w:r>
+          <w:t xml:space="preserve"> </w:t>
+        </w:r>
+      </w:ins>
+      <w:ins w:id="17" w:author="Pierre-Anthony Lemieux" w:date="2021-02-24T08:35:00Z">
+        <w:r>
+          <w:t>when</w:t>
+        </w:r>
+      </w:ins>
+      <w:ins w:id="18" w:author="Pierre-Anthony Lemieux" w:date="2021-02-24T08:37:00Z">
+        <w:r>
+          <w:t xml:space="preserve"> the document is</w:t>
+        </w:r>
+      </w:ins>
+      <w:ins w:id="19" w:author="Pierre-Anthony Lemieux" w:date="2021-02-24T08:35:00Z">
+        <w:r>
+          <w:t xml:space="preserve"> stored in an </w:t>
+        </w:r>
+      </w:ins>
+      <w:ins w:id="20" w:author="Pierre-Anthony Lemieux" w:date="2021-02-24T08:16:00Z">
+        <w:r>
+          <w:t xml:space="preserve">ISOBMFF files that conform to </w:t>
+        </w:r>
+        <w:r>
+          <w:t>ISO/IEC 14496-30</w:t>
+        </w:r>
+        <w:r>
+          <w:t>.</w:t>
+        </w:r>
+      </w:ins>
+      <w:del w:id="21" w:author="Pierre-Anthony Lemieux" w:date="2021-02-24T08:15:00Z">
+        <w:r>
+          <w:delText>.</w:delText>
+        </w:r>
+      </w:del>
     </w:p>
     <w:p>
       <w:pPr>
@@ -1589,6 +1682,7 @@
         </w:rPr>
         <w:t>an IMSC document (</w:t>
       </w:r>
+      <w:proofErr w:type="spellStart"/>
       <w:proofErr w:type="gramStart"/>
       <w:r>
         <w:rPr>
@@ -1596,6 +1690,7 @@
         </w:rPr>
         <w:t>en.ttml</w:t>
       </w:r>
+      <w:proofErr w:type="spellEnd"/>
       <w:proofErr w:type="gramEnd"/>
       <w:r>
         <w:rPr>
@@ -1667,7 +1762,21 @@
         <w:rPr>
           <w:lang w:val="en-US"/>
         </w:rPr>
-        <w:t xml:space="preserve"> video master (video.mxf)</w:t>
+        <w:t xml:space="preserve"> video master (</w:t>
+      </w:r>
+      <w:proofErr w:type="spellStart"/>
+      <w:r>
+        <w:rPr>
+          <w:lang w:val="en-US"/>
+        </w:rPr>
+        <w:t>video.mxf</w:t>
+      </w:r>
+      <w:proofErr w:type="spellEnd"/>
+      <w:r>
+        <w:rPr>
+          <w:lang w:val="en-US"/>
+        </w:rPr>
+        <w:t>)</w:t>
       </w:r>
       <w:r>
         <w:rPr>
@@ -1829,7 +1938,21 @@
         <w:rPr>
           <w:lang w:val="en-US"/>
         </w:rPr>
-        <w:t>MXF (en.tt.mxf)</w:t>
+        <w:t>MXF (</w:t>
+      </w:r>
+      <w:proofErr w:type="spellStart"/>
+      <w:r>
+        <w:rPr>
+          <w:lang w:val="en-US"/>
+        </w:rPr>
+        <w:t>en.tt.mxf</w:t>
+      </w:r>
+      <w:proofErr w:type="spellEnd"/>
+      <w:r>
+        <w:rPr>
+          <w:lang w:val="en-US"/>
+        </w:rPr>
+        <w:t>)</w:t>
       </w:r>
       <w:r>
         <w:rPr>
@@ -1917,19 +2040,32 @@
           <w:bCs w:val="0"/>
         </w:rPr>
       </w:pPr>
-      <w:bookmarkStart w:id="6" w:name="_Ref45780385"/>
+      <w:bookmarkStart w:id="22" w:name="_Ref45780385"/>
       <w:r>
         <w:t xml:space="preserve">Figure </w:t>
       </w:r>
-      <w:fldSimple w:instr=" SEQ Figure \* ARABIC ">
-        <w:r>
-          <w:rPr>
-            <w:noProof/>
-          </w:rPr>
-          <w:t>4</w:t>
-        </w:r>
-      </w:fldSimple>
-      <w:bookmarkEnd w:id="6"/>
+      <w:r>
+        <w:fldChar w:fldCharType="begin"/>
+      </w:r>
+      <w:r>
+        <w:instrText xml:space="preserve"> SEQ Figure \* ARABIC </w:instrText>
+      </w:r>
+      <w:r>
+        <w:fldChar w:fldCharType="separate"/>
+      </w:r>
+      <w:r>
+        <w:rPr>
+          <w:noProof/>
+        </w:rPr>
+        <w:t>4</w:t>
+      </w:r>
+      <w:r>
+        <w:rPr>
+          <w:noProof/>
+        </w:rPr>
+        <w:fldChar w:fldCharType="end"/>
+      </w:r>
+      <w:bookmarkEnd w:id="22"/>
       <w:r>
         <w:rPr>
           <w:lang w:val="en-US"/>
@@ -2049,7 +2185,21 @@
         <w:rPr>
           <w:lang w:val="en-US"/>
         </w:rPr>
-        <w:t xml:space="preserve"> (slate.mxf)</w:t>
+        <w:t xml:space="preserve"> (</w:t>
+      </w:r>
+      <w:proofErr w:type="spellStart"/>
+      <w:r>
+        <w:rPr>
+          <w:lang w:val="en-US"/>
+        </w:rPr>
+        <w:t>slate.mxf</w:t>
+      </w:r>
+      <w:proofErr w:type="spellEnd"/>
+      <w:r>
+        <w:rPr>
+          <w:lang w:val="en-US"/>
+        </w:rPr>
+        <w:t>)</w:t>
       </w:r>
       <w:r>
         <w:rPr>
@@ -2278,19 +2428,32 @@
           <w:lang w:val="en-US"/>
         </w:rPr>
       </w:pPr>
-      <w:bookmarkStart w:id="7" w:name="_Ref45781197"/>
+      <w:bookmarkStart w:id="23" w:name="_Ref45781197"/>
       <w:r>
         <w:t xml:space="preserve">Figure </w:t>
       </w:r>
-      <w:fldSimple w:instr=" SEQ Figure \* ARABIC ">
-        <w:r>
-          <w:rPr>
-            <w:noProof/>
-          </w:rPr>
-          <w:t>5</w:t>
-        </w:r>
-      </w:fldSimple>
-      <w:bookmarkEnd w:id="7"/>
+      <w:r>
+        <w:fldChar w:fldCharType="begin"/>
+      </w:r>
+      <w:r>
+        <w:instrText xml:space="preserve"> SEQ Figure \* ARABIC </w:instrText>
+      </w:r>
+      <w:r>
+        <w:fldChar w:fldCharType="separate"/>
+      </w:r>
+      <w:r>
+        <w:rPr>
+          <w:noProof/>
+        </w:rPr>
+        <w:t>5</w:t>
+      </w:r>
+      <w:r>
+        <w:rPr>
+          <w:noProof/>
+        </w:rPr>
+        <w:fldChar w:fldCharType="end"/>
+      </w:r>
+      <w:bookmarkEnd w:id="23"/>
       <w:r>
         <w:rPr>
           <w:lang w:val="en-US"/>
@@ -2415,6 +2578,7 @@
         </w:rPr>
         <w:t xml:space="preserve"> </w:t>
       </w:r>
+      <w:proofErr w:type="spellStart"/>
       <w:r>
         <w:rPr>
           <w:rStyle w:val="Keyword"/>
@@ -2423,6 +2587,7 @@
         </w:rPr>
         <w:t>EntryPoint</w:t>
       </w:r>
+      <w:proofErr w:type="spellEnd"/>
       <w:r>
         <w:rPr>
           <w:b w:val="0"/>
@@ -2455,6 +2620,7 @@
         </w:rPr>
         <w:t xml:space="preserve">its </w:t>
       </w:r>
+      <w:proofErr w:type="spellStart"/>
       <w:r>
         <w:rPr>
           <w:rStyle w:val="Keyword"/>
@@ -2463,6 +2629,7 @@
         </w:rPr>
         <w:t>SourceDuration</w:t>
       </w:r>
+      <w:proofErr w:type="spellEnd"/>
       <w:r>
         <w:rPr>
           <w:b w:val="0"/>
@@ -2511,6 +2678,7 @@
         </w:rPr>
         <w:t xml:space="preserve">The </w:t>
       </w:r>
+      <w:proofErr w:type="spellStart"/>
       <w:r>
         <w:rPr>
           <w:rStyle w:val="Keyword"/>
@@ -2519,6 +2687,7 @@
         </w:rPr>
         <w:t>EntryPoint</w:t>
       </w:r>
+      <w:proofErr w:type="spellEnd"/>
       <w:r>
         <w:rPr>
           <w:b w:val="0"/>
@@ -2527,6 +2696,7 @@
         </w:rPr>
         <w:t xml:space="preserve">, </w:t>
       </w:r>
+      <w:proofErr w:type="spellStart"/>
       <w:r>
         <w:rPr>
           <w:rStyle w:val="Keyword"/>
@@ -2535,6 +2705,7 @@
         </w:rPr>
         <w:t>SourceDuration</w:t>
       </w:r>
+      <w:proofErr w:type="spellEnd"/>
       <w:r>
         <w:rPr>
           <w:b w:val="0"/>
@@ -2542,6 +2713,7 @@
         </w:rPr>
         <w:t xml:space="preserve"> and </w:t>
       </w:r>
+      <w:proofErr w:type="spellStart"/>
       <w:r>
         <w:rPr>
           <w:rStyle w:val="Keyword"/>
@@ -2550,6 +2722,7 @@
         </w:rPr>
         <w:t>EditRate</w:t>
       </w:r>
+      <w:proofErr w:type="spellEnd"/>
       <w:r>
         <w:rPr>
           <w:b w:val="0"/>
@@ -2687,7 +2860,23 @@
         <w:rPr>
           <w:lang w:val="en-US"/>
         </w:rPr>
-        <w:t>an IMSC document (en.ttml) is authored against a video proxy (video.mov)</w:t>
+        <w:t>an IMSC document (</w:t>
+      </w:r>
+      <w:proofErr w:type="spellStart"/>
+      <w:proofErr w:type="gramStart"/>
+      <w:r>
+        <w:rPr>
+          <w:lang w:val="en-US"/>
+        </w:rPr>
+        <w:t>en.ttml</w:t>
+      </w:r>
+      <w:proofErr w:type="spellEnd"/>
+      <w:proofErr w:type="gramEnd"/>
+      <w:r>
+        <w:rPr>
+          <w:lang w:val="en-US"/>
+        </w:rPr>
+        <w:t>) is authored against a video proxy (video.mov)</w:t>
       </w:r>
       <w:r>
         <w:rPr>
@@ -2705,7 +2894,21 @@
         <w:rPr>
           <w:lang w:val="en-US"/>
         </w:rPr>
-        <w:t xml:space="preserve"> video master (video.mxf)</w:t>
+        <w:t xml:space="preserve"> video master (</w:t>
+      </w:r>
+      <w:proofErr w:type="spellStart"/>
+      <w:r>
+        <w:rPr>
+          <w:lang w:val="en-US"/>
+        </w:rPr>
+        <w:t>video.mxf</w:t>
+      </w:r>
+      <w:proofErr w:type="spellEnd"/>
+      <w:r>
+        <w:rPr>
+          <w:lang w:val="en-US"/>
+        </w:rPr>
+        <w:t>)</w:t>
       </w:r>
       <w:r>
         <w:rPr>
@@ -2835,19 +3038,32 @@
           <w:bCs w:val="0"/>
         </w:rPr>
       </w:pPr>
-      <w:bookmarkStart w:id="8" w:name="_Ref49759073"/>
+      <w:bookmarkStart w:id="24" w:name="_Ref49759073"/>
       <w:r>
         <w:t xml:space="preserve">Figure </w:t>
       </w:r>
-      <w:fldSimple w:instr=" SEQ Figure \* ARABIC ">
-        <w:r>
-          <w:rPr>
-            <w:noProof/>
-          </w:rPr>
-          <w:t>6</w:t>
-        </w:r>
-      </w:fldSimple>
-      <w:bookmarkEnd w:id="8"/>
+      <w:r>
+        <w:fldChar w:fldCharType="begin"/>
+      </w:r>
+      <w:r>
+        <w:instrText xml:space="preserve"> SEQ Figure \* ARABIC </w:instrText>
+      </w:r>
+      <w:r>
+        <w:fldChar w:fldCharType="separate"/>
+      </w:r>
+      <w:r>
+        <w:rPr>
+          <w:noProof/>
+        </w:rPr>
+        <w:t>6</w:t>
+      </w:r>
+      <w:r>
+        <w:rPr>
+          <w:noProof/>
+        </w:rPr>
+        <w:fldChar w:fldCharType="end"/>
+      </w:r>
+      <w:bookmarkEnd w:id="24"/>
       <w:r>
         <w:rPr>
           <w:lang w:val="en-US"/>
@@ -3049,12 +3265,14 @@
         </w:rPr>
         <w:t xml:space="preserve">. This is achieved by setting the </w:t>
       </w:r>
+      <w:proofErr w:type="spellStart"/>
       <w:r>
         <w:rPr>
           <w:rStyle w:val="Keyword"/>
         </w:rPr>
         <w:t>EntryPoint</w:t>
       </w:r>
+      <w:proofErr w:type="spellEnd"/>
       <w:r>
         <w:rPr>
           <w:lang w:val="en-US"/>
@@ -3127,12 +3345,14 @@
         </w:rPr>
         <w:t xml:space="preserve">the </w:t>
       </w:r>
+      <w:proofErr w:type="spellStart"/>
       <w:r>
         <w:rPr>
           <w:rStyle w:val="Keyword"/>
         </w:rPr>
         <w:t>EntryPoint</w:t>
       </w:r>
+      <w:proofErr w:type="spellEnd"/>
       <w:r>
         <w:rPr>
           <w:lang w:val="en-US"/>
@@ -3240,19 +3460,32 @@
           <w:lang w:val="en-US"/>
         </w:rPr>
       </w:pPr>
-      <w:bookmarkStart w:id="9" w:name="_Ref53479044"/>
+      <w:bookmarkStart w:id="25" w:name="_Ref53479044"/>
       <w:r>
         <w:t xml:space="preserve">Figure </w:t>
       </w:r>
-      <w:fldSimple w:instr=" SEQ Figure \* ARABIC ">
-        <w:r>
-          <w:rPr>
-            <w:noProof/>
-          </w:rPr>
-          <w:t>7</w:t>
-        </w:r>
-      </w:fldSimple>
-      <w:bookmarkEnd w:id="9"/>
+      <w:r>
+        <w:fldChar w:fldCharType="begin"/>
+      </w:r>
+      <w:r>
+        <w:instrText xml:space="preserve"> SEQ Figure \* ARABIC </w:instrText>
+      </w:r>
+      <w:r>
+        <w:fldChar w:fldCharType="separate"/>
+      </w:r>
+      <w:r>
+        <w:rPr>
+          <w:noProof/>
+        </w:rPr>
+        <w:t>7</w:t>
+      </w:r>
+      <w:r>
+        <w:rPr>
+          <w:noProof/>
+        </w:rPr>
+        <w:fldChar w:fldCharType="end"/>
+      </w:r>
+      <w:bookmarkEnd w:id="25"/>
       <w:r>
         <w:rPr>
           <w:lang w:val="en-US"/>
@@ -3303,6 +3536,7 @@
         </w:rPr>
         <w:t xml:space="preserve"> that references the video master excludes the head format by setting the </w:t>
       </w:r>
+      <w:proofErr w:type="spellStart"/>
       <w:r>
         <w:rPr>
           <w:rStyle w:val="Keyword"/>
@@ -3311,6 +3545,7 @@
         </w:rPr>
         <w:t>EntryPoint</w:t>
       </w:r>
+      <w:proofErr w:type="spellEnd"/>
       <w:r>
         <w:rPr>
           <w:b w:val="0"/>
@@ -3351,6 +3586,7 @@
         </w:rPr>
         <w:t xml:space="preserve"> </w:t>
       </w:r>
+      <w:proofErr w:type="spellStart"/>
       <w:r>
         <w:rPr>
           <w:rStyle w:val="Keyword"/>
@@ -3359,6 +3595,7 @@
         </w:rPr>
         <w:t>SourceDuration</w:t>
       </w:r>
+      <w:proofErr w:type="spellEnd"/>
       <w:r>
         <w:rPr>
           <w:b w:val="0"/>
@@ -3383,6 +3620,7 @@
         </w:rPr>
         <w:t xml:space="preserve">. The </w:t>
       </w:r>
+      <w:proofErr w:type="spellStart"/>
       <w:r>
         <w:rPr>
           <w:rStyle w:val="Keyword"/>
@@ -3391,6 +3629,7 @@
         </w:rPr>
         <w:t>EntryPoint</w:t>
       </w:r>
+      <w:proofErr w:type="spellEnd"/>
       <w:r>
         <w:rPr>
           <w:b w:val="0"/>
@@ -3398,6 +3637,7 @@
         </w:rPr>
         <w:t xml:space="preserve">, </w:t>
       </w:r>
+      <w:proofErr w:type="spellStart"/>
       <w:r>
         <w:rPr>
           <w:rStyle w:val="Keyword"/>
@@ -3406,6 +3646,7 @@
         </w:rPr>
         <w:t>SourceDuration</w:t>
       </w:r>
+      <w:proofErr w:type="spellEnd"/>
       <w:r>
         <w:rPr>
           <w:b w:val="0"/>
@@ -3422,6 +3663,7 @@
         </w:rPr>
         <w:t xml:space="preserve">and </w:t>
       </w:r>
+      <w:proofErr w:type="spellStart"/>
       <w:r>
         <w:rPr>
           <w:rStyle w:val="Keyword"/>
@@ -3430,6 +3672,7 @@
         </w:rPr>
         <w:t>EditRate</w:t>
       </w:r>
+      <w:proofErr w:type="spellEnd"/>
       <w:r>
         <w:rPr>
           <w:b w:val="0"/>
@@ -3657,6 +3900,33 @@
       <w:r>
         <w:t>https://tech.ebu.ch/docs/tech/tech3380v1_0_1.pdf</w:t>
       </w:r>
+    </w:p>
+  </w:endnote>
+  <w:endnote w:id="6">
+    <w:p>
+      <w:pPr>
+        <w:pStyle w:val="EndnoteText"/>
+        <w:rPr>
+          <w:lang w:val="en-US"/>
+          <w:rPrChange w:id="12" w:author="Pierre-Anthony Lemieux" w:date="2021-02-24T08:17:00Z">
+            <w:rPr/>
+          </w:rPrChange>
+        </w:rPr>
+      </w:pPr>
+      <w:ins w:id="13" w:author="Pierre-Anthony Lemieux" w:date="2021-02-24T08:17:00Z">
+        <w:r>
+          <w:rPr>
+            <w:rStyle w:val="EndnoteReference"/>
+          </w:rPr>
+          <w:endnoteRef/>
+        </w:r>
+        <w:r>
+          <w:t xml:space="preserve"> </w:t>
+        </w:r>
+        <w:r>
+          <w:t>https://tech.ebu.ch/docs/tech/tech3381.pdf</w:t>
+        </w:r>
+      </w:ins>
     </w:p>
   </w:endnote>
 </w:endnotes>
@@ -3780,8 +4050,44 @@
       <w:tab/>
     </w:r>
     <w:r>
-      <w:t>2020-10-30</w:t>
+      <w:t>202</w:t>
     </w:r>
+    <w:ins w:id="26" w:author="Pierre-Anthony Lemieux" w:date="2021-02-24T08:38:00Z">
+      <w:r>
+        <w:t>1</w:t>
+      </w:r>
+    </w:ins>
+    <w:del w:id="27" w:author="Pierre-Anthony Lemieux" w:date="2021-02-24T08:38:00Z">
+      <w:r>
+        <w:delText>0</w:delText>
+      </w:r>
+    </w:del>
+    <w:r>
+      <w:t>-</w:t>
+    </w:r>
+    <w:del w:id="28" w:author="Pierre-Anthony Lemieux" w:date="2021-02-24T08:38:00Z">
+      <w:r>
+        <w:delText>10</w:delText>
+      </w:r>
+    </w:del>
+    <w:ins w:id="29" w:author="Pierre-Anthony Lemieux" w:date="2021-02-24T08:38:00Z">
+      <w:r>
+        <w:t>02</w:t>
+      </w:r>
+    </w:ins>
+    <w:r>
+      <w:t>-</w:t>
+    </w:r>
+    <w:del w:id="30" w:author="Pierre-Anthony Lemieux" w:date="2021-02-24T08:38:00Z">
+      <w:r>
+        <w:delText>30</w:delText>
+      </w:r>
+    </w:del>
+    <w:ins w:id="31" w:author="Pierre-Anthony Lemieux" w:date="2021-02-24T08:38:00Z">
+      <w:r>
+        <w:t>24</w:t>
+      </w:r>
+    </w:ins>
   </w:p>
 </w:hdr>
 </file>
@@ -4770,6 +5076,14 @@
     <w:abstractNumId w:val="14"/>
   </w:num>
 </w:numbering>
+</file>
+
+<file path=word/people.xml><?xml version="1.0" encoding="utf-8"?>
+<w15:people xmlns:wpc="http://schemas.microsoft.com/office/word/2010/wordprocessingCanvas" xmlns:cx="http://schemas.microsoft.com/office/drawing/2014/chartex" xmlns:cx1="http://schemas.microsoft.com/office/drawing/2015/9/8/chartex" xmlns:cx2="http://schemas.microsoft.com/office/drawing/2015/10/21/chartex" xmlns:cx3="http://schemas.microsoft.com/office/drawing/2016/5/9/chartex" xmlns:cx4="http://schemas.microsoft.com/office/drawing/2016/5/10/chartex" xmlns:cx5="http://schemas.microsoft.com/office/drawing/2016/5/11/chartex" xmlns:cx6="http://schemas.microsoft.com/office/drawing/2016/5/12/chartex" xmlns:cx7="http://schemas.microsoft.com/office/drawing/2016/5/13/chartex" xmlns:cx8="http://schemas.microsoft.com/office/drawing/2016/5/14/chartex" xmlns:mc="http://schemas.openxmlformats.org/markup-compatibility/2006" xmlns:aink="http://schemas.microsoft.com/office/drawing/2016/ink" xmlns:am3d="http://schemas.microsoft.com/office/drawing/2017/model3d" xmlns:o="urn:schemas-microsoft-com:office:office" xmlns:r="http://schemas.openxmlformats.org/officeDocument/2006/relationships" xmlns:m="http://schemas.openxmlformats.org/officeDocument/2006/math" xmlns:v="urn:schemas-microsoft-com:vml" xmlns:wp14="http://schemas.microsoft.com/office/word/2010/wordprocessingDrawing" xmlns:wp="http://schemas.openxmlformats.org/drawingml/2006/wordprocessingDrawing" xmlns:w10="urn:schemas-microsoft-com:office:word" xmlns:w="http://schemas.openxmlformats.org/wordprocessingml/2006/main" xmlns:w14="http://schemas.microsoft.com/office/word/2010/wordml" xmlns:w15="http://schemas.microsoft.com/office/word/2012/wordml" xmlns:w16cex="http://schemas.microsoft.com/office/word/2018/wordml/cex" xmlns:w16cid="http://schemas.microsoft.com/office/word/2016/wordml/cid" xmlns:w16="http://schemas.microsoft.com/office/word/2018/wordml" xmlns:w16se="http://schemas.microsoft.com/office/word/2015/wordml/symex" xmlns:wpg="http://schemas.microsoft.com/office/word/2010/wordprocessingGroup" xmlns:wpi="http://schemas.microsoft.com/office/word/2010/wordprocessingInk" xmlns:wne="http://schemas.microsoft.com/office/word/2006/wordml" xmlns:wps="http://schemas.microsoft.com/office/word/2010/wordprocessingShape" mc:Ignorable="w14 w15 w16se w16cid w16 w16cex wp14">
+  <w15:person w15:author="Pierre-Anthony Lemieux">
+    <w15:presenceInfo w15:providerId="None" w15:userId="Pierre-Anthony Lemieux"/>
+  </w15:person>
+</w15:people>
 </file>
 
 <file path=word/styles.xml><?xml version="1.0" encoding="utf-8"?>

</xml_diff>